<commit_message>
Updated links and formatting
</commit_message>
<xml_diff>
--- a/Case Chart.docx
+++ b/Case Chart.docx
@@ -5,12 +5,16 @@
     <w:p>
       <w:pPr>
         <w:rPr>
-          <w:rFonts w:ascii="Arial" w:hAnsi="Arial" w:cs="Arial"/>
+          <w:rFonts w:ascii="Myriad Pro" w:hAnsi="Myriad Pro" w:cs="Arial"/>
+          <w:b/>
+          <w:sz w:val="40"/>
         </w:rPr>
       </w:pPr>
       <w:r>
         <w:rPr>
-          <w:rFonts w:ascii="Arial" w:hAnsi="Arial" w:cs="Arial"/>
+          <w:rFonts w:ascii="Myriad Pro" w:hAnsi="Myriad Pro" w:cs="Arial"/>
+          <w:b/>
+          <w:sz w:val="40"/>
         </w:rPr>
         <w:t>Case Chart</w:t>
       </w:r>
@@ -18,23 +22,42 @@
     <w:p>
       <w:pPr>
         <w:rPr>
-          <w:rFonts w:ascii="Arial" w:hAnsi="Arial" w:cs="Arial"/>
+          <w:rFonts w:ascii="Myriad Pro" w:hAnsi="Myriad Pro" w:cs="Arial"/>
         </w:rPr>
       </w:pPr>
       <w:r>
         <w:rPr>
-          <w:rFonts w:ascii="Arial" w:hAnsi="Arial" w:cs="Arial"/>
+          <w:rFonts w:ascii="Myriad Pro" w:hAnsi="Myriad Pro" w:cs="Arial"/>
         </w:rPr>
         <w:t>Sergio Zygmunt</w:t>
       </w:r>
       <w:r>
         <w:rPr>
-          <w:rFonts w:ascii="Arial" w:hAnsi="Arial" w:cs="Arial"/>
+          <w:rFonts w:ascii="Myriad Pro" w:hAnsi="Myriad Pro" w:cs="Arial"/>
         </w:rPr>
-        <w:t xml:space="preserve"> – Updated </w:t>
+        <w:t xml:space="preserve"> –</w:t>
       </w:r>
-      <w:bookmarkStart w:id="0" w:name="_GoBack"/>
-      <w:bookmarkEnd w:id="0"/>
+      <w:r>
+        <w:rPr>
+          <w:rFonts w:ascii="Myriad Pro" w:hAnsi="Myriad Pro" w:cs="Arial"/>
+        </w:rPr>
+        <w:t xml:space="preserve"> </w:t>
+      </w:r>
+      <w:r>
+        <w:rPr>
+          <w:rFonts w:ascii="Myriad Pro" w:hAnsi="Myriad Pro" w:cs="Arial"/>
+        </w:rPr>
+        <w:t xml:space="preserve">See this chart and more at: </w:t>
+      </w:r>
+      <w:hyperlink r:id="rId5" w:history="1">
+        <w:r>
+          <w:rPr>
+            <w:rStyle w:val="Hyperlink"/>
+            <w:rFonts w:ascii="Myriad Pro" w:hAnsi="Myriad Pro" w:cs="Arial"/>
+          </w:rPr>
+          <w:t>https://github.com/sergiozygmunt/Russian-MLRU</w:t>
+        </w:r>
+      </w:hyperlink>
     </w:p>
     <w:tbl>
       <w:tblPr>
@@ -49,8 +72,7 @@
         <w:gridCol w:w="1234"/>
         <w:gridCol w:w="875"/>
         <w:gridCol w:w="875"/>
-        <w:gridCol w:w="489"/>
-        <w:gridCol w:w="90"/>
+        <w:gridCol w:w="579"/>
         <w:gridCol w:w="298"/>
         <w:gridCol w:w="329"/>
         <w:gridCol w:w="613"/>
@@ -128,7 +150,7 @@
         <w:tc>
           <w:tcPr>
             <w:tcW w:w="2627" w:type="dxa"/>
-            <w:gridSpan w:val="5"/>
+            <w:gridSpan w:val="4"/>
             <w:tcBorders>
               <w:bottom w:val="single" w:sz="4" w:space="0" w:color="auto"/>
             </w:tcBorders>
@@ -205,7 +227,7 @@
         </w:tc>
         <w:tc>
           <w:tcPr>
-            <w:tcW w:w="3483" w:type="dxa"/>
+            <w:tcW w:w="3484" w:type="dxa"/>
             <w:gridSpan w:val="4"/>
             <w:tcBorders>
               <w:bottom w:val="single" w:sz="4" w:space="0" w:color="auto"/>
@@ -440,8 +462,8 @@
         </w:tc>
         <w:tc>
           <w:tcPr>
-            <w:tcW w:w="876" w:type="dxa"/>
-            <w:gridSpan w:val="3"/>
+            <w:tcW w:w="877" w:type="dxa"/>
+            <w:gridSpan w:val="2"/>
             <w:vMerge w:val="restart"/>
             <w:tcBorders>
               <w:left w:val="nil"/>
@@ -567,7 +589,7 @@
         </w:tc>
         <w:tc>
           <w:tcPr>
-            <w:tcW w:w="947" w:type="dxa"/>
+            <w:tcW w:w="949" w:type="dxa"/>
             <w:vMerge w:val="restart"/>
             <w:tcBorders>
               <w:left w:val="nil"/>
@@ -722,6 +744,9 @@
           </w:tcPr>
           <w:p>
             <w:pPr>
+              <w:pBdr>
+                <w:right w:val="single" w:sz="4" w:space="1" w:color="auto"/>
+              </w:pBdr>
               <w:jc w:val="center"/>
               <w:rPr>
                 <w:rFonts w:ascii="Arial" w:hAnsi="Arial" w:cs="Arial"/>
@@ -740,6 +765,9 @@
           </w:p>
           <w:p>
             <w:pPr>
+              <w:pBdr>
+                <w:right w:val="single" w:sz="4" w:space="1" w:color="auto"/>
+              </w:pBdr>
               <w:jc w:val="center"/>
               <w:rPr>
                 <w:rFonts w:ascii="Arial" w:hAnsi="Arial" w:cs="Arial"/>
@@ -759,7 +787,7 @@
         </w:tc>
         <w:tc>
           <w:tcPr>
-            <w:tcW w:w="584" w:type="dxa"/>
+            <w:tcW w:w="585" w:type="dxa"/>
             <w:vMerge w:val="restart"/>
             <w:tcBorders>
               <w:left w:val="nil"/>
@@ -964,8 +992,8 @@
         </w:tc>
         <w:tc>
           <w:tcPr>
-            <w:tcW w:w="876" w:type="dxa"/>
-            <w:gridSpan w:val="3"/>
+            <w:tcW w:w="877" w:type="dxa"/>
+            <w:gridSpan w:val="2"/>
             <w:vMerge/>
             <w:tcBorders>
               <w:top w:val="nil"/>
@@ -1030,7 +1058,7 @@
         </w:tc>
         <w:tc>
           <w:tcPr>
-            <w:tcW w:w="947" w:type="dxa"/>
+            <w:tcW w:w="949" w:type="dxa"/>
             <w:vMerge/>
             <w:tcBorders>
               <w:top w:val="nil"/>
@@ -1116,7 +1144,7 @@
         </w:tc>
         <w:tc>
           <w:tcPr>
-            <w:tcW w:w="584" w:type="dxa"/>
+            <w:tcW w:w="585" w:type="dxa"/>
             <w:vMerge/>
             <w:tcBorders>
               <w:top w:val="nil"/>
@@ -1270,8 +1298,8 @@
         </w:tc>
         <w:tc>
           <w:tcPr>
-            <w:tcW w:w="876" w:type="dxa"/>
-            <w:gridSpan w:val="3"/>
+            <w:tcW w:w="877" w:type="dxa"/>
+            <w:gridSpan w:val="2"/>
             <w:vMerge/>
             <w:tcBorders>
               <w:top w:val="nil"/>
@@ -1336,7 +1364,7 @@
         </w:tc>
         <w:tc>
           <w:tcPr>
-            <w:tcW w:w="947" w:type="dxa"/>
+            <w:tcW w:w="949" w:type="dxa"/>
             <w:vMerge/>
             <w:tcBorders>
               <w:top w:val="nil"/>
@@ -1423,7 +1451,7 @@
         </w:tc>
         <w:tc>
           <w:tcPr>
-            <w:tcW w:w="584" w:type="dxa"/>
+            <w:tcW w:w="585" w:type="dxa"/>
             <w:vMerge/>
             <w:tcBorders>
               <w:top w:val="nil"/>
@@ -1605,8 +1633,8 @@
         </w:tc>
         <w:tc>
           <w:tcPr>
-            <w:tcW w:w="876" w:type="dxa"/>
-            <w:gridSpan w:val="3"/>
+            <w:tcW w:w="877" w:type="dxa"/>
+            <w:gridSpan w:val="2"/>
             <w:vMerge/>
             <w:tcBorders>
               <w:top w:val="nil"/>
@@ -1671,7 +1699,7 @@
         </w:tc>
         <w:tc>
           <w:tcPr>
-            <w:tcW w:w="947" w:type="dxa"/>
+            <w:tcW w:w="949" w:type="dxa"/>
             <w:vMerge/>
             <w:tcBorders>
               <w:top w:val="nil"/>
@@ -1765,7 +1793,7 @@
         </w:tc>
         <w:tc>
           <w:tcPr>
-            <w:tcW w:w="584" w:type="dxa"/>
+            <w:tcW w:w="585" w:type="dxa"/>
             <w:vMerge w:val="restart"/>
             <w:tcBorders>
               <w:top w:val="nil"/>
@@ -1800,6 +1828,8 @@
                 <w:szCs w:val="30"/>
               </w:rPr>
             </w:pPr>
+            <w:bookmarkStart w:id="0" w:name="_GoBack"/>
+            <w:bookmarkEnd w:id="0"/>
             <w:r>
               <w:rPr>
                 <w:rFonts w:ascii="Arial" w:hAnsi="Arial" w:cs="Arial"/>
@@ -1964,8 +1994,8 @@
         </w:tc>
         <w:tc>
           <w:tcPr>
-            <w:tcW w:w="876" w:type="dxa"/>
-            <w:gridSpan w:val="3"/>
+            <w:tcW w:w="877" w:type="dxa"/>
+            <w:gridSpan w:val="2"/>
             <w:vMerge/>
             <w:tcBorders>
               <w:top w:val="nil"/>
@@ -2030,7 +2060,7 @@
         </w:tc>
         <w:tc>
           <w:tcPr>
-            <w:tcW w:w="947" w:type="dxa"/>
+            <w:tcW w:w="949" w:type="dxa"/>
             <w:vMerge/>
             <w:tcBorders>
               <w:top w:val="nil"/>
@@ -2116,7 +2146,7 @@
         </w:tc>
         <w:tc>
           <w:tcPr>
-            <w:tcW w:w="584" w:type="dxa"/>
+            <w:tcW w:w="585" w:type="dxa"/>
             <w:vMerge/>
             <w:tcBorders>
               <w:top w:val="nil"/>
@@ -2271,8 +2301,8 @@
         </w:tc>
         <w:tc>
           <w:tcPr>
-            <w:tcW w:w="876" w:type="dxa"/>
-            <w:gridSpan w:val="3"/>
+            <w:tcW w:w="877" w:type="dxa"/>
+            <w:gridSpan w:val="2"/>
             <w:vMerge/>
             <w:tcBorders>
               <w:top w:val="nil"/>
@@ -2337,7 +2367,7 @@
         </w:tc>
         <w:tc>
           <w:tcPr>
-            <w:tcW w:w="947" w:type="dxa"/>
+            <w:tcW w:w="949" w:type="dxa"/>
             <w:vMerge/>
             <w:tcBorders>
               <w:top w:val="nil"/>
@@ -2423,7 +2453,7 @@
         </w:tc>
         <w:tc>
           <w:tcPr>
-            <w:tcW w:w="584" w:type="dxa"/>
+            <w:tcW w:w="585" w:type="dxa"/>
             <w:vMerge/>
             <w:tcBorders>
               <w:top w:val="nil"/>
@@ -2593,7 +2623,7 @@
         <w:tc>
           <w:tcPr>
             <w:tcW w:w="8945" w:type="dxa"/>
-            <w:gridSpan w:val="13"/>
+            <w:gridSpan w:val="12"/>
             <w:vAlign w:val="center"/>
           </w:tcPr>
           <w:p>
@@ -2666,7 +2696,7 @@
         <w:tc>
           <w:tcPr>
             <w:tcW w:w="5461" w:type="dxa"/>
-            <w:gridSpan w:val="9"/>
+            <w:gridSpan w:val="8"/>
             <w:tcBorders>
               <w:bottom w:val="single" w:sz="4" w:space="0" w:color="auto"/>
             </w:tcBorders>
@@ -2685,7 +2715,7 @@
         </w:tc>
         <w:tc>
           <w:tcPr>
-            <w:tcW w:w="3483" w:type="dxa"/>
+            <w:tcW w:w="3484" w:type="dxa"/>
             <w:gridSpan w:val="4"/>
             <w:vAlign w:val="center"/>
           </w:tcPr>
@@ -2851,7 +2881,7 @@
         <w:tc>
           <w:tcPr>
             <w:tcW w:w="2329" w:type="dxa"/>
-            <w:gridSpan w:val="4"/>
+            <w:gridSpan w:val="3"/>
             <w:tcBorders>
               <w:right w:val="nil"/>
             </w:tcBorders>
@@ -2993,7 +3023,7 @@
         </w:tc>
         <w:tc>
           <w:tcPr>
-            <w:tcW w:w="3483" w:type="dxa"/>
+            <w:tcW w:w="3484" w:type="dxa"/>
             <w:gridSpan w:val="4"/>
             <w:vAlign w:val="center"/>
           </w:tcPr>
@@ -3057,7 +3087,7 @@
         <w:tc>
           <w:tcPr>
             <w:tcW w:w="5461" w:type="dxa"/>
-            <w:gridSpan w:val="9"/>
+            <w:gridSpan w:val="8"/>
             <w:tcBorders>
               <w:bottom w:val="single" w:sz="4" w:space="0" w:color="auto"/>
             </w:tcBorders>
@@ -3076,7 +3106,7 @@
         </w:tc>
         <w:tc>
           <w:tcPr>
-            <w:tcW w:w="3483" w:type="dxa"/>
+            <w:tcW w:w="3484" w:type="dxa"/>
             <w:gridSpan w:val="4"/>
             <w:tcBorders>
               <w:bottom w:val="single" w:sz="4" w:space="0" w:color="auto"/>
@@ -3226,7 +3256,7 @@
         </w:tc>
         <w:tc>
           <w:tcPr>
-            <w:tcW w:w="2239" w:type="dxa"/>
+            <w:tcW w:w="2329" w:type="dxa"/>
             <w:gridSpan w:val="3"/>
             <w:tcBorders>
               <w:right w:val="nil"/>
@@ -3276,8 +3306,8 @@
         </w:tc>
         <w:tc>
           <w:tcPr>
-            <w:tcW w:w="717" w:type="dxa"/>
-            <w:gridSpan w:val="3"/>
+            <w:tcW w:w="627" w:type="dxa"/>
+            <w:gridSpan w:val="2"/>
             <w:tcBorders>
               <w:left w:val="nil"/>
               <w:right w:val="nil"/>
@@ -3412,7 +3442,7 @@
         </w:tc>
         <w:tc>
           <w:tcPr>
-            <w:tcW w:w="1163" w:type="dxa"/>
+            <w:tcW w:w="1164" w:type="dxa"/>
             <w:gridSpan w:val="2"/>
             <w:tcBorders>
               <w:left w:val="nil"/>
@@ -3486,7 +3516,7 @@
         </w:rPr>
         <w:t xml:space="preserve">Visit </w:t>
       </w:r>
-      <w:hyperlink r:id="rId5" w:history="1">
+      <w:hyperlink r:id="rId6" w:history="1">
         <w:r>
           <w:rPr>
             <w:rStyle w:val="Hyperlink"/>
@@ -3601,14 +3631,12 @@
         </w:rPr>
         <w:t xml:space="preserve">Keep in mind the </w:t>
       </w:r>
-      <w:proofErr w:type="gramStart"/>
       <w:r>
         <w:rPr>
           <w:rFonts w:ascii="Arial" w:hAnsi="Arial" w:cs="Arial"/>
         </w:rPr>
-        <w:t>7 letter</w:t>
+        <w:t>7-letter</w:t>
       </w:r>
-      <w:proofErr w:type="gramEnd"/>
       <w:r>
         <w:rPr>
           <w:rFonts w:ascii="Arial" w:hAnsi="Arial" w:cs="Arial"/>
@@ -3621,13 +3649,6 @@
         </w:rPr>
         <w:t>. After consonants г, к, х, ж, ш, щ, and ч, do not write the letter ы, use и instead.</w:t>
       </w:r>
-    </w:p>
-    <w:p>
-      <w:pPr>
-        <w:rPr>
-          <w:rFonts w:ascii="Times New Roman" w:eastAsia="Times New Roman" w:hAnsi="Times New Roman" w:cs="Times New Roman"/>
-        </w:rPr>
-      </w:pPr>
     </w:p>
     <w:sectPr>
       <w:pgSz w:w="15840" w:h="12240" w:orient="landscape"/>

</xml_diff>

<commit_message>
fixes issue per issue 1
</commit_message>
<xml_diff>
--- a/Case Chart.docx
+++ b/Case Chart.docx
@@ -3995,6 +3995,16 @@
               </w:rPr>
               <w:t>м</w:t>
             </w:r>
+            <w:r>
+              <w:rPr>
+                <w:rFonts w:ascii="Arial" w:hAnsi="Arial" w:cs="Arial"/>
+                <w:sz w:val="30"/>
+                <w:szCs w:val="30"/>
+              </w:rPr>
+              <w:softHyphen/>
+            </w:r>
+            <w:bookmarkStart w:id="0" w:name="_GoBack"/>
+            <w:bookmarkEnd w:id="0"/>
           </w:p>
         </w:tc>
         <w:tc>
@@ -4795,10 +4805,7 @@
         <w:t xml:space="preserve"> is the indirect object.</w:t>
       </w:r>
     </w:p>
-    <w:p>
-      <w:bookmarkStart w:id="0" w:name="_GoBack"/>
-      <w:bookmarkEnd w:id="0"/>
-    </w:p>
+    <w:p/>
     <w:sectPr>
       <w:pgSz w:w="15840" w:h="12240" w:orient="landscape"/>
       <w:pgMar w:top="360" w:right="1440" w:bottom="288" w:left="720" w:header="720" w:footer="720" w:gutter="0"/>

</xml_diff>